<commit_message>
Deliverable-2 and Proj meeting update
</commit_message>
<xml_diff>
--- a/meeting minutes/Group Meeting.docx
+++ b/meeting minutes/Group Meeting.docx
@@ -129,639 +129,697 @@
                 <w:b/>
                 <w:bCs/>
               </w:rPr>
-              <w:t>T</w:t>
-            </w:r>
-            <w:r>
-              <w:rPr>
-                <w:rStyle w:val="textlayer--absolute"/>
+              <w:t>Things discussed</w:t>
+            </w:r>
+          </w:p>
+        </w:tc>
+      </w:tr>
+      <w:tr>
+        <w:tc>
+          <w:tcPr>
+            <w:tcW w:w="895" w:type="dxa"/>
+          </w:tcPr>
+          <w:p>
+            <w:pPr>
+              <w:rPr>
+                <w:rFonts w:ascii="Times New Roman" w:hAnsi="Times New Roman" w:cs="Times New Roman"/>
+                <w:sz w:val="28"/>
+                <w:szCs w:val="28"/>
+              </w:rPr>
+            </w:pPr>
+            <w:r>
+              <w:rPr>
+                <w:rFonts w:ascii="Times New Roman" w:hAnsi="Times New Roman" w:cs="Times New Roman"/>
+                <w:sz w:val="28"/>
+                <w:szCs w:val="28"/>
+              </w:rPr>
+              <w:t>1.</w:t>
+            </w:r>
+          </w:p>
+        </w:tc>
+        <w:tc>
+          <w:tcPr>
+            <w:tcW w:w="2160" w:type="dxa"/>
+          </w:tcPr>
+          <w:p>
+            <w:pPr>
+              <w:rPr>
+                <w:rFonts w:ascii="Times New Roman" w:hAnsi="Times New Roman" w:cs="Times New Roman"/>
+                <w:b/>
+                <w:bCs/>
+                <w:sz w:val="28"/>
+                <w:szCs w:val="28"/>
+              </w:rPr>
+            </w:pPr>
+            <w:r>
+              <w:rPr>
+                <w:rFonts w:ascii="Times New Roman" w:hAnsi="Times New Roman" w:cs="Times New Roman"/>
+                <w:b/>
+                <w:bCs/>
+                <w:sz w:val="28"/>
+                <w:szCs w:val="28"/>
+              </w:rPr>
+              <w:t>E</w:t>
+            </w:r>
+            <w:r>
+              <w:rPr>
+                <w:rFonts w:ascii="Times New Roman" w:hAnsi="Times New Roman" w:cs="Times New Roman"/>
+                <w:sz w:val="28"/>
+                <w:szCs w:val="28"/>
+              </w:rPr>
+              <w:t>veryone Present</w:t>
+            </w:r>
+          </w:p>
+        </w:tc>
+        <w:tc>
+          <w:tcPr>
+            <w:tcW w:w="6840" w:type="dxa"/>
+          </w:tcPr>
+          <w:p>
+            <w:pPr>
+              <w:rPr>
+                <w:rFonts w:ascii="Times New Roman" w:hAnsi="Times New Roman" w:cs="Times New Roman"/>
+                <w:b/>
+                <w:bCs/>
+                <w:sz w:val="28"/>
+                <w:szCs w:val="28"/>
+              </w:rPr>
+            </w:pPr>
+            <w:r>
+              <w:rPr>
+                <w:rFonts w:ascii="Times New Roman" w:hAnsi="Times New Roman" w:cs="Times New Roman"/>
+                <w:b/>
+                <w:bCs/>
+                <w:sz w:val="28"/>
+                <w:szCs w:val="28"/>
+              </w:rPr>
+              <w:t>D</w:t>
+            </w:r>
+            <w:r>
+              <w:rPr>
+                <w:rFonts w:ascii="Times New Roman" w:hAnsi="Times New Roman" w:cs="Times New Roman"/>
+                <w:sz w:val="28"/>
+                <w:szCs w:val="28"/>
+              </w:rPr>
+              <w:t>eciding Team List</w:t>
+            </w:r>
+          </w:p>
+        </w:tc>
+      </w:tr>
+      <w:tr>
+        <w:tc>
+          <w:tcPr>
+            <w:tcW w:w="895" w:type="dxa"/>
+          </w:tcPr>
+          <w:p>
+            <w:pPr>
+              <w:rPr>
+                <w:rFonts w:ascii="Times New Roman" w:hAnsi="Times New Roman" w:cs="Times New Roman"/>
+                <w:sz w:val="28"/>
+                <w:szCs w:val="28"/>
+              </w:rPr>
+            </w:pPr>
+            <w:r>
+              <w:rPr>
+                <w:rFonts w:ascii="Times New Roman" w:hAnsi="Times New Roman" w:cs="Times New Roman"/>
+                <w:sz w:val="28"/>
+                <w:szCs w:val="28"/>
+              </w:rPr>
+              <w:t>2.</w:t>
+            </w:r>
+          </w:p>
+        </w:tc>
+        <w:tc>
+          <w:tcPr>
+            <w:tcW w:w="2160" w:type="dxa"/>
+          </w:tcPr>
+          <w:p>
+            <w:pPr>
+              <w:rPr>
+                <w:rFonts w:ascii="Times New Roman" w:hAnsi="Times New Roman" w:cs="Times New Roman"/>
+                <w:sz w:val="28"/>
+                <w:szCs w:val="28"/>
+              </w:rPr>
+            </w:pPr>
+            <w:r>
+              <w:rPr>
+                <w:rFonts w:ascii="Times New Roman" w:hAnsi="Times New Roman" w:cs="Times New Roman"/>
+                <w:sz w:val="28"/>
+                <w:szCs w:val="28"/>
+              </w:rPr>
+              <w:t>Everyone Present</w:t>
+            </w:r>
+          </w:p>
+        </w:tc>
+        <w:tc>
+          <w:tcPr>
+            <w:tcW w:w="6840" w:type="dxa"/>
+          </w:tcPr>
+          <w:p>
+            <w:pPr>
+              <w:rPr>
+                <w:rFonts w:ascii="Times New Roman" w:hAnsi="Times New Roman" w:cs="Times New Roman"/>
+                <w:sz w:val="28"/>
+                <w:szCs w:val="28"/>
+              </w:rPr>
+            </w:pPr>
+            <w:r>
+              <w:rPr>
+                <w:rFonts w:ascii="Times New Roman" w:hAnsi="Times New Roman" w:cs="Times New Roman"/>
+                <w:b/>
+                <w:bCs/>
+                <w:sz w:val="28"/>
+                <w:szCs w:val="28"/>
+              </w:rPr>
+              <w:t>G</w:t>
+            </w:r>
+            <w:r>
+              <w:rPr>
+                <w:rFonts w:ascii="Times New Roman" w:hAnsi="Times New Roman" w:cs="Times New Roman"/>
+                <w:sz w:val="28"/>
+                <w:szCs w:val="28"/>
+              </w:rPr>
+              <w:t>etting to know team members Pros and Cons</w:t>
+            </w:r>
+          </w:p>
+        </w:tc>
+      </w:tr>
+      <w:tr>
+        <w:tc>
+          <w:tcPr>
+            <w:tcW w:w="895" w:type="dxa"/>
+          </w:tcPr>
+          <w:p>
+            <w:pPr>
+              <w:rPr>
+                <w:rFonts w:ascii="Times New Roman" w:hAnsi="Times New Roman" w:cs="Times New Roman"/>
+                <w:sz w:val="28"/>
+                <w:szCs w:val="28"/>
+              </w:rPr>
+            </w:pPr>
+            <w:r>
+              <w:rPr>
+                <w:rFonts w:ascii="Times New Roman" w:hAnsi="Times New Roman" w:cs="Times New Roman"/>
+                <w:sz w:val="28"/>
+                <w:szCs w:val="28"/>
+              </w:rPr>
+              <w:t>3.</w:t>
+            </w:r>
+          </w:p>
+        </w:tc>
+        <w:tc>
+          <w:tcPr>
+            <w:tcW w:w="2160" w:type="dxa"/>
+          </w:tcPr>
+          <w:p>
+            <w:pPr>
+              <w:rPr>
+                <w:rFonts w:ascii="Times New Roman" w:hAnsi="Times New Roman" w:cs="Times New Roman"/>
+                <w:sz w:val="28"/>
+                <w:szCs w:val="28"/>
+              </w:rPr>
+            </w:pPr>
+            <w:r>
+              <w:rPr>
+                <w:rFonts w:ascii="Times New Roman" w:hAnsi="Times New Roman" w:cs="Times New Roman"/>
+                <w:sz w:val="28"/>
+                <w:szCs w:val="28"/>
+              </w:rPr>
+              <w:t>Everyone Present</w:t>
+            </w:r>
+          </w:p>
+        </w:tc>
+        <w:tc>
+          <w:tcPr>
+            <w:tcW w:w="6840" w:type="dxa"/>
+          </w:tcPr>
+          <w:p>
+            <w:pPr>
+              <w:rPr>
+                <w:rFonts w:ascii="Times New Roman" w:hAnsi="Times New Roman" w:cs="Times New Roman"/>
+                <w:sz w:val="28"/>
+                <w:szCs w:val="28"/>
+              </w:rPr>
+            </w:pPr>
+            <w:r>
+              <w:rPr>
+                <w:rFonts w:ascii="Times New Roman" w:hAnsi="Times New Roman" w:cs="Times New Roman"/>
+                <w:sz w:val="28"/>
+                <w:szCs w:val="28"/>
+              </w:rPr>
+              <w:t>Creating Trello and Discussing Project Ideas</w:t>
+            </w:r>
+          </w:p>
+        </w:tc>
+      </w:tr>
+      <w:tr>
+        <w:tc>
+          <w:tcPr>
+            <w:tcW w:w="895" w:type="dxa"/>
+          </w:tcPr>
+          <w:p>
+            <w:pPr>
+              <w:rPr>
+                <w:rFonts w:ascii="Times New Roman" w:hAnsi="Times New Roman" w:cs="Times New Roman"/>
+                <w:sz w:val="28"/>
+                <w:szCs w:val="28"/>
+              </w:rPr>
+            </w:pPr>
+            <w:r>
+              <w:rPr>
+                <w:rFonts w:ascii="Times New Roman" w:hAnsi="Times New Roman" w:cs="Times New Roman"/>
+                <w:sz w:val="28"/>
+                <w:szCs w:val="28"/>
+              </w:rPr>
+              <w:t>4.</w:t>
+            </w:r>
+          </w:p>
+        </w:tc>
+        <w:tc>
+          <w:tcPr>
+            <w:tcW w:w="2160" w:type="dxa"/>
+          </w:tcPr>
+          <w:p>
+            <w:pPr>
+              <w:rPr>
+                <w:rFonts w:ascii="Times New Roman" w:hAnsi="Times New Roman" w:cs="Times New Roman"/>
+                <w:sz w:val="28"/>
+                <w:szCs w:val="28"/>
+              </w:rPr>
+            </w:pPr>
+            <w:r>
+              <w:rPr>
+                <w:rFonts w:ascii="Times New Roman" w:hAnsi="Times New Roman" w:cs="Times New Roman"/>
+                <w:sz w:val="28"/>
+                <w:szCs w:val="28"/>
+              </w:rPr>
+              <w:t xml:space="preserve">Raheem Ali, </w:t>
+            </w:r>
+            <w:r>
+              <w:rPr>
+                <w:rFonts w:ascii="Times New Roman" w:hAnsi="Times New Roman" w:cs="Times New Roman"/>
+                <w:sz w:val="28"/>
+                <w:szCs w:val="28"/>
+              </w:rPr>
+              <w:t>Sai Kiran Reddy Soma</w:t>
+            </w:r>
+            <w:r>
+              <w:rPr>
+                <w:rFonts w:ascii="Times New Roman" w:hAnsi="Times New Roman" w:cs="Times New Roman"/>
+                <w:sz w:val="28"/>
+                <w:szCs w:val="28"/>
+              </w:rPr>
+              <w:t xml:space="preserve">, </w:t>
+            </w:r>
+            <w:r>
+              <w:rPr>
+                <w:rFonts w:ascii="Times New Roman" w:hAnsi="Times New Roman" w:cs="Times New Roman"/>
+                <w:sz w:val="28"/>
+                <w:szCs w:val="28"/>
+              </w:rPr>
+              <w:t>Lethaswi Thokala</w:t>
+            </w:r>
+            <w:r>
+              <w:rPr>
+                <w:rFonts w:ascii="Times New Roman" w:hAnsi="Times New Roman" w:cs="Times New Roman"/>
+                <w:sz w:val="28"/>
+                <w:szCs w:val="28"/>
+              </w:rPr>
+              <w:t xml:space="preserve">, </w:t>
+            </w:r>
+            <w:r>
+              <w:rPr>
+                <w:rFonts w:ascii="Times New Roman" w:hAnsi="Times New Roman" w:cs="Times New Roman"/>
+                <w:sz w:val="28"/>
+                <w:szCs w:val="28"/>
+              </w:rPr>
+              <w:t>Girish Vardhan Gavireddy</w:t>
+            </w:r>
+            <w:r>
+              <w:rPr>
+                <w:rFonts w:ascii="Times New Roman" w:hAnsi="Times New Roman" w:cs="Times New Roman"/>
+                <w:sz w:val="28"/>
+                <w:szCs w:val="28"/>
+              </w:rPr>
+              <w:t xml:space="preserve">, </w:t>
+            </w:r>
+            <w:r>
+              <w:rPr>
+                <w:rFonts w:ascii="Times New Roman" w:hAnsi="Times New Roman" w:cs="Times New Roman"/>
+                <w:sz w:val="28"/>
+                <w:szCs w:val="28"/>
+              </w:rPr>
+              <w:t>Prathyusha Reddy</w:t>
+            </w:r>
+          </w:p>
+        </w:tc>
+        <w:tc>
+          <w:tcPr>
+            <w:tcW w:w="6840" w:type="dxa"/>
+          </w:tcPr>
+          <w:p>
+            <w:pPr>
+              <w:rPr>
+                <w:rFonts w:ascii="Times New Roman" w:hAnsi="Times New Roman" w:cs="Times New Roman"/>
+                <w:sz w:val="28"/>
+                <w:szCs w:val="28"/>
+              </w:rPr>
+            </w:pPr>
+            <w:r>
+              <w:rPr>
+                <w:rFonts w:ascii="Times New Roman" w:hAnsi="Times New Roman" w:cs="Times New Roman"/>
+                <w:sz w:val="28"/>
+                <w:szCs w:val="28"/>
+              </w:rPr>
+              <w:t>Deciding Project Ideas</w:t>
+            </w:r>
+            <w:r>
+              <w:rPr>
+                <w:rFonts w:ascii="Times New Roman" w:hAnsi="Times New Roman" w:cs="Times New Roman"/>
+                <w:sz w:val="28"/>
+                <w:szCs w:val="28"/>
+              </w:rPr>
+              <w:t xml:space="preserve"> and Setting up Github</w:t>
+            </w:r>
+          </w:p>
+        </w:tc>
+      </w:tr>
+      <w:tr>
+        <w:tc>
+          <w:tcPr>
+            <w:tcW w:w="895" w:type="dxa"/>
+          </w:tcPr>
+          <w:p>
+            <w:pPr>
+              <w:rPr>
+                <w:rFonts w:ascii="Times New Roman" w:hAnsi="Times New Roman" w:cs="Times New Roman"/>
+                <w:sz w:val="28"/>
+                <w:szCs w:val="28"/>
+              </w:rPr>
+            </w:pPr>
+            <w:r>
+              <w:rPr>
+                <w:rFonts w:ascii="Times New Roman" w:hAnsi="Times New Roman" w:cs="Times New Roman"/>
+                <w:sz w:val="28"/>
+                <w:szCs w:val="28"/>
+              </w:rPr>
+              <w:t>5</w:t>
+            </w:r>
+            <w:r>
+              <w:rPr>
+                <w:rFonts w:ascii="Times New Roman" w:hAnsi="Times New Roman" w:cs="Times New Roman"/>
+                <w:sz w:val="28"/>
+                <w:szCs w:val="28"/>
+              </w:rPr>
+              <w:t>.</w:t>
+            </w:r>
+          </w:p>
+        </w:tc>
+        <w:tc>
+          <w:tcPr>
+            <w:tcW w:w="2160" w:type="dxa"/>
+          </w:tcPr>
+          <w:p>
+            <w:pPr>
+              <w:rPr>
+                <w:rFonts w:ascii="Times New Roman" w:hAnsi="Times New Roman" w:cs="Times New Roman"/>
+                <w:sz w:val="28"/>
+                <w:szCs w:val="28"/>
+              </w:rPr>
+            </w:pPr>
+            <w:r>
+              <w:rPr>
+                <w:rFonts w:ascii="Times New Roman" w:hAnsi="Times New Roman" w:cs="Times New Roman"/>
+                <w:sz w:val="28"/>
+                <w:szCs w:val="28"/>
+              </w:rPr>
+              <w:t>Everyone Present</w:t>
+            </w:r>
+          </w:p>
+        </w:tc>
+        <w:tc>
+          <w:tcPr>
+            <w:tcW w:w="6840" w:type="dxa"/>
+          </w:tcPr>
+          <w:p>
+            <w:pPr>
+              <w:rPr>
+                <w:rFonts w:ascii="Times New Roman" w:hAnsi="Times New Roman" w:cs="Times New Roman"/>
+                <w:sz w:val="28"/>
+                <w:szCs w:val="28"/>
+              </w:rPr>
+            </w:pPr>
+            <w:r>
+              <w:rPr>
+                <w:rFonts w:ascii="Times New Roman" w:hAnsi="Times New Roman" w:cs="Times New Roman"/>
+                <w:sz w:val="28"/>
+                <w:szCs w:val="28"/>
+              </w:rPr>
+              <w:t>Discussing about the Delivery1 and Project details.</w:t>
+            </w:r>
+          </w:p>
+        </w:tc>
+      </w:tr>
+      <w:tr>
+        <w:tc>
+          <w:tcPr>
+            <w:tcW w:w="895" w:type="dxa"/>
+          </w:tcPr>
+          <w:p>
+            <w:pPr>
+              <w:rPr>
+                <w:rFonts w:ascii="Times New Roman" w:hAnsi="Times New Roman" w:cs="Times New Roman"/>
+                <w:b/>
+                <w:bCs/>
+                <w:sz w:val="28"/>
+                <w:szCs w:val="28"/>
+              </w:rPr>
+            </w:pPr>
+            <w:r>
+              <w:rPr>
+                <w:rFonts w:ascii="Times New Roman" w:hAnsi="Times New Roman" w:cs="Times New Roman"/>
+                <w:b/>
+                <w:bCs/>
+                <w:sz w:val="28"/>
+                <w:szCs w:val="28"/>
+              </w:rPr>
+              <w:t>6.</w:t>
+            </w:r>
+          </w:p>
+        </w:tc>
+        <w:tc>
+          <w:tcPr>
+            <w:tcW w:w="2160" w:type="dxa"/>
+          </w:tcPr>
+          <w:p>
+            <w:pPr>
+              <w:rPr>
+                <w:rFonts w:ascii="Times New Roman" w:hAnsi="Times New Roman" w:cs="Times New Roman"/>
+                <w:sz w:val="28"/>
+                <w:szCs w:val="28"/>
+              </w:rPr>
+            </w:pPr>
+            <w:r>
+              <w:rPr>
+                <w:rFonts w:ascii="Times New Roman" w:hAnsi="Times New Roman" w:cs="Times New Roman"/>
+                <w:sz w:val="28"/>
+                <w:szCs w:val="28"/>
+              </w:rPr>
+              <w:t>Everyone Present</w:t>
+            </w:r>
+          </w:p>
+        </w:tc>
+        <w:tc>
+          <w:tcPr>
+            <w:tcW w:w="6840" w:type="dxa"/>
+          </w:tcPr>
+          <w:p>
+            <w:pPr>
+              <w:pStyle w:val="trt0xe"/>
+              <w:spacing w:before="0" w:beforeAutospacing="0" w:after="60" w:afterAutospacing="0"/>
+              <w:rPr>
+                <w:b/>
+                <w:bCs/>
+                <w:sz w:val="28"/>
+                <w:szCs w:val="28"/>
+              </w:rPr>
+            </w:pPr>
+            <w:r>
+              <w:rPr>
                 <w:rFonts w:ascii="Arial" w:hAnsi="Arial" w:cs="Arial"/>
-                <w:b/>
-                <w:bCs/>
-              </w:rPr>
-              <w:t>hings</w:t>
-            </w:r>
-            <w:r>
-              <w:rPr>
-                <w:rStyle w:val="textlayer--absolute"/>
+                <w:color w:val="202124"/>
+              </w:rPr>
+              <w:t>We</w:t>
+            </w:r>
+            <w:r>
+              <w:rPr>
                 <w:rFonts w:ascii="Arial" w:hAnsi="Arial" w:cs="Arial"/>
-                <w:b/>
-                <w:bCs/>
+                <w:color w:val="202124"/>
+              </w:rPr>
+              <w:t>bsite Planning and Designing Discussion</w:t>
+            </w:r>
+          </w:p>
+        </w:tc>
+      </w:tr>
+      <w:tr>
+        <w:tc>
+          <w:tcPr>
+            <w:tcW w:w="895" w:type="dxa"/>
+          </w:tcPr>
+          <w:p>
+            <w:pPr>
+              <w:rPr>
+                <w:rFonts w:ascii="Times New Roman" w:hAnsi="Times New Roman" w:cs="Times New Roman"/>
+                <w:sz w:val="28"/>
+                <w:szCs w:val="28"/>
+              </w:rPr>
+            </w:pPr>
+            <w:r>
+              <w:rPr>
+                <w:rFonts w:ascii="Times New Roman" w:hAnsi="Times New Roman" w:cs="Times New Roman"/>
+                <w:sz w:val="28"/>
+                <w:szCs w:val="28"/>
+              </w:rPr>
+              <w:t>7.</w:t>
+            </w:r>
+          </w:p>
+        </w:tc>
+        <w:tc>
+          <w:tcPr>
+            <w:tcW w:w="2160" w:type="dxa"/>
+          </w:tcPr>
+          <w:p>
+            <w:pPr>
+              <w:rPr>
+                <w:rFonts w:ascii="Times New Roman" w:hAnsi="Times New Roman" w:cs="Times New Roman"/>
+                <w:sz w:val="28"/>
+                <w:szCs w:val="28"/>
+              </w:rPr>
+            </w:pPr>
+            <w:r>
+              <w:rPr>
+                <w:rFonts w:ascii="Times New Roman" w:hAnsi="Times New Roman" w:cs="Times New Roman"/>
+                <w:sz w:val="28"/>
+                <w:szCs w:val="28"/>
+              </w:rPr>
+              <w:t>Everyone Preset</w:t>
+            </w:r>
+          </w:p>
+        </w:tc>
+        <w:tc>
+          <w:tcPr>
+            <w:tcW w:w="6840" w:type="dxa"/>
+          </w:tcPr>
+          <w:p>
+            <w:pPr>
+              <w:rPr>
+                <w:rFonts w:ascii="Times New Roman" w:hAnsi="Times New Roman" w:cs="Times New Roman"/>
+                <w:b/>
+                <w:bCs/>
+                <w:sz w:val="28"/>
+                <w:szCs w:val="28"/>
+              </w:rPr>
+            </w:pPr>
+            <w:r>
+              <w:rPr>
+                <w:rFonts w:ascii="Arial" w:hAnsi="Arial" w:cs="Arial"/>
+                <w:color w:val="202124"/>
+              </w:rPr>
+              <w:t xml:space="preserve">We are making sure that we follow all the </w:t>
+            </w:r>
+            <w:r>
+              <w:rPr>
+                <w:rFonts w:ascii="Arial" w:hAnsi="Arial" w:cs="Arial"/>
+                <w:color w:val="202124"/>
+              </w:rPr>
+              <w:t>non-functionality</w:t>
+            </w:r>
+            <w:r>
+              <w:rPr>
+                <w:rFonts w:ascii="Arial" w:hAnsi="Arial" w:cs="Arial"/>
+                <w:color w:val="202124"/>
               </w:rPr>
               <w:t xml:space="preserve"> </w:t>
             </w:r>
             <w:r>
               <w:rPr>
-                <w:rStyle w:val="textlayer--absolute"/>
                 <w:rFonts w:ascii="Arial" w:hAnsi="Arial" w:cs="Arial"/>
-                <w:b/>
-                <w:bCs/>
-              </w:rPr>
-              <w:t>discussed</w:t>
-            </w:r>
-          </w:p>
-        </w:tc>
-      </w:tr>
-      <w:tr>
-        <w:tc>
-          <w:tcPr>
-            <w:tcW w:w="895" w:type="dxa"/>
-          </w:tcPr>
-          <w:p>
-            <w:pPr>
-              <w:rPr>
-                <w:rFonts w:ascii="Times New Roman" w:hAnsi="Times New Roman" w:cs="Times New Roman"/>
-                <w:sz w:val="28"/>
-                <w:szCs w:val="28"/>
-              </w:rPr>
-            </w:pPr>
-            <w:r>
-              <w:rPr>
-                <w:rFonts w:ascii="Times New Roman" w:hAnsi="Times New Roman" w:cs="Times New Roman"/>
-                <w:sz w:val="28"/>
-                <w:szCs w:val="28"/>
-              </w:rPr>
-              <w:t>1.</w:t>
-            </w:r>
-          </w:p>
-        </w:tc>
-        <w:tc>
-          <w:tcPr>
-            <w:tcW w:w="2160" w:type="dxa"/>
-          </w:tcPr>
-          <w:p>
-            <w:pPr>
-              <w:rPr>
-                <w:rFonts w:ascii="Times New Roman" w:hAnsi="Times New Roman" w:cs="Times New Roman"/>
-                <w:b/>
-                <w:bCs/>
-                <w:sz w:val="28"/>
-                <w:szCs w:val="28"/>
-              </w:rPr>
-            </w:pPr>
-            <w:r>
-              <w:rPr>
-                <w:rFonts w:ascii="Times New Roman" w:hAnsi="Times New Roman" w:cs="Times New Roman"/>
-                <w:b/>
-                <w:bCs/>
-                <w:sz w:val="28"/>
-                <w:szCs w:val="28"/>
-              </w:rPr>
-              <w:t>E</w:t>
-            </w:r>
-            <w:r>
-              <w:rPr>
-                <w:rFonts w:ascii="Times New Roman" w:hAnsi="Times New Roman" w:cs="Times New Roman"/>
-                <w:sz w:val="28"/>
-                <w:szCs w:val="28"/>
-              </w:rPr>
-              <w:t>veryone Present</w:t>
-            </w:r>
-          </w:p>
-        </w:tc>
-        <w:tc>
-          <w:tcPr>
-            <w:tcW w:w="6840" w:type="dxa"/>
-          </w:tcPr>
-          <w:p>
-            <w:pPr>
-              <w:rPr>
-                <w:rFonts w:ascii="Times New Roman" w:hAnsi="Times New Roman" w:cs="Times New Roman"/>
-                <w:b/>
-                <w:bCs/>
-                <w:sz w:val="28"/>
-                <w:szCs w:val="28"/>
-              </w:rPr>
-            </w:pPr>
-            <w:r>
-              <w:rPr>
-                <w:rFonts w:ascii="Times New Roman" w:hAnsi="Times New Roman" w:cs="Times New Roman"/>
-                <w:b/>
-                <w:bCs/>
-                <w:sz w:val="28"/>
-                <w:szCs w:val="28"/>
-              </w:rPr>
-              <w:t>D</w:t>
-            </w:r>
-            <w:r>
-              <w:rPr>
-                <w:rFonts w:ascii="Times New Roman" w:hAnsi="Times New Roman" w:cs="Times New Roman"/>
-                <w:sz w:val="28"/>
-                <w:szCs w:val="28"/>
-              </w:rPr>
-              <w:t>eciding Team List</w:t>
-            </w:r>
-          </w:p>
-        </w:tc>
-      </w:tr>
-      <w:tr>
-        <w:tc>
-          <w:tcPr>
-            <w:tcW w:w="895" w:type="dxa"/>
-          </w:tcPr>
-          <w:p>
-            <w:pPr>
-              <w:rPr>
-                <w:rFonts w:ascii="Times New Roman" w:hAnsi="Times New Roman" w:cs="Times New Roman"/>
-                <w:sz w:val="28"/>
-                <w:szCs w:val="28"/>
-              </w:rPr>
-            </w:pPr>
-            <w:r>
-              <w:rPr>
-                <w:rFonts w:ascii="Times New Roman" w:hAnsi="Times New Roman" w:cs="Times New Roman"/>
-                <w:sz w:val="28"/>
-                <w:szCs w:val="28"/>
-              </w:rPr>
-              <w:t>2.</w:t>
-            </w:r>
-          </w:p>
-        </w:tc>
-        <w:tc>
-          <w:tcPr>
-            <w:tcW w:w="2160" w:type="dxa"/>
-          </w:tcPr>
-          <w:p>
-            <w:pPr>
-              <w:rPr>
-                <w:rFonts w:ascii="Times New Roman" w:hAnsi="Times New Roman" w:cs="Times New Roman"/>
-                <w:sz w:val="28"/>
-                <w:szCs w:val="28"/>
-              </w:rPr>
-            </w:pPr>
-            <w:r>
-              <w:rPr>
-                <w:rFonts w:ascii="Times New Roman" w:hAnsi="Times New Roman" w:cs="Times New Roman"/>
-                <w:sz w:val="28"/>
-                <w:szCs w:val="28"/>
-              </w:rPr>
-              <w:t>Everyone Present</w:t>
-            </w:r>
-          </w:p>
-        </w:tc>
-        <w:tc>
-          <w:tcPr>
-            <w:tcW w:w="6840" w:type="dxa"/>
-          </w:tcPr>
-          <w:p>
-            <w:pPr>
-              <w:rPr>
-                <w:rFonts w:ascii="Times New Roman" w:hAnsi="Times New Roman" w:cs="Times New Roman"/>
-                <w:sz w:val="28"/>
-                <w:szCs w:val="28"/>
-              </w:rPr>
-            </w:pPr>
-            <w:r>
-              <w:rPr>
-                <w:rFonts w:ascii="Times New Roman" w:hAnsi="Times New Roman" w:cs="Times New Roman"/>
-                <w:b/>
-                <w:bCs/>
-                <w:sz w:val="28"/>
-                <w:szCs w:val="28"/>
-              </w:rPr>
-              <w:t>G</w:t>
-            </w:r>
-            <w:r>
-              <w:rPr>
-                <w:rFonts w:ascii="Times New Roman" w:hAnsi="Times New Roman" w:cs="Times New Roman"/>
-                <w:sz w:val="28"/>
-                <w:szCs w:val="28"/>
-              </w:rPr>
-              <w:t>etting to know team members Pros and Cons</w:t>
-            </w:r>
-          </w:p>
-        </w:tc>
-      </w:tr>
-      <w:tr>
-        <w:tc>
-          <w:tcPr>
-            <w:tcW w:w="895" w:type="dxa"/>
-          </w:tcPr>
-          <w:p>
-            <w:pPr>
-              <w:rPr>
-                <w:rFonts w:ascii="Times New Roman" w:hAnsi="Times New Roman" w:cs="Times New Roman"/>
-                <w:sz w:val="28"/>
-                <w:szCs w:val="28"/>
-              </w:rPr>
-            </w:pPr>
-            <w:r>
-              <w:rPr>
-                <w:rFonts w:ascii="Times New Roman" w:hAnsi="Times New Roman" w:cs="Times New Roman"/>
-                <w:sz w:val="28"/>
-                <w:szCs w:val="28"/>
-              </w:rPr>
-              <w:t>3.</w:t>
-            </w:r>
-          </w:p>
-        </w:tc>
-        <w:tc>
-          <w:tcPr>
-            <w:tcW w:w="2160" w:type="dxa"/>
-          </w:tcPr>
-          <w:p>
-            <w:pPr>
-              <w:rPr>
-                <w:rFonts w:ascii="Times New Roman" w:hAnsi="Times New Roman" w:cs="Times New Roman"/>
-                <w:sz w:val="28"/>
-                <w:szCs w:val="28"/>
-              </w:rPr>
-            </w:pPr>
-            <w:r>
-              <w:rPr>
-                <w:rFonts w:ascii="Times New Roman" w:hAnsi="Times New Roman" w:cs="Times New Roman"/>
-                <w:sz w:val="28"/>
-                <w:szCs w:val="28"/>
-              </w:rPr>
-              <w:t>Everyone Present</w:t>
-            </w:r>
-          </w:p>
-        </w:tc>
-        <w:tc>
-          <w:tcPr>
-            <w:tcW w:w="6840" w:type="dxa"/>
-          </w:tcPr>
-          <w:p>
-            <w:pPr>
-              <w:rPr>
-                <w:rFonts w:ascii="Times New Roman" w:hAnsi="Times New Roman" w:cs="Times New Roman"/>
-                <w:sz w:val="28"/>
-                <w:szCs w:val="28"/>
-              </w:rPr>
-            </w:pPr>
-            <w:r>
-              <w:rPr>
-                <w:rFonts w:ascii="Times New Roman" w:hAnsi="Times New Roman" w:cs="Times New Roman"/>
-                <w:sz w:val="28"/>
-                <w:szCs w:val="28"/>
-              </w:rPr>
-              <w:t>Creating Trello and Discussing Project Ideas</w:t>
-            </w:r>
-          </w:p>
-        </w:tc>
-      </w:tr>
-      <w:tr>
-        <w:tc>
-          <w:tcPr>
-            <w:tcW w:w="895" w:type="dxa"/>
-          </w:tcPr>
-          <w:p>
-            <w:pPr>
-              <w:rPr>
-                <w:rFonts w:ascii="Times New Roman" w:hAnsi="Times New Roman" w:cs="Times New Roman"/>
-                <w:sz w:val="28"/>
-                <w:szCs w:val="28"/>
-              </w:rPr>
-            </w:pPr>
-            <w:r>
-              <w:rPr>
-                <w:rFonts w:ascii="Times New Roman" w:hAnsi="Times New Roman" w:cs="Times New Roman"/>
-                <w:sz w:val="28"/>
-                <w:szCs w:val="28"/>
-              </w:rPr>
-              <w:t>4.</w:t>
-            </w:r>
-          </w:p>
-        </w:tc>
-        <w:tc>
-          <w:tcPr>
-            <w:tcW w:w="2160" w:type="dxa"/>
-          </w:tcPr>
-          <w:p>
-            <w:pPr>
-              <w:rPr>
-                <w:rFonts w:ascii="Times New Roman" w:hAnsi="Times New Roman" w:cs="Times New Roman"/>
-                <w:sz w:val="28"/>
-                <w:szCs w:val="28"/>
-              </w:rPr>
-            </w:pPr>
-            <w:r>
-              <w:rPr>
-                <w:rFonts w:ascii="Times New Roman" w:hAnsi="Times New Roman" w:cs="Times New Roman"/>
-                <w:sz w:val="28"/>
-                <w:szCs w:val="28"/>
-              </w:rPr>
-              <w:t xml:space="preserve">Raheem Ali, </w:t>
-            </w:r>
-            <w:r>
-              <w:rPr>
-                <w:rFonts w:ascii="Times New Roman" w:hAnsi="Times New Roman" w:cs="Times New Roman"/>
-                <w:sz w:val="28"/>
-                <w:szCs w:val="28"/>
-              </w:rPr>
-              <w:t>Sai Kiran Reddy Soma</w:t>
-            </w:r>
-            <w:r>
-              <w:rPr>
-                <w:rFonts w:ascii="Times New Roman" w:hAnsi="Times New Roman" w:cs="Times New Roman"/>
-                <w:sz w:val="28"/>
-                <w:szCs w:val="28"/>
-              </w:rPr>
-              <w:t xml:space="preserve">, </w:t>
-            </w:r>
-            <w:r>
-              <w:rPr>
-                <w:rFonts w:ascii="Times New Roman" w:hAnsi="Times New Roman" w:cs="Times New Roman"/>
-                <w:sz w:val="28"/>
-                <w:szCs w:val="28"/>
-              </w:rPr>
-              <w:t>Lethaswi Thokala</w:t>
-            </w:r>
-            <w:r>
-              <w:rPr>
-                <w:rFonts w:ascii="Times New Roman" w:hAnsi="Times New Roman" w:cs="Times New Roman"/>
-                <w:sz w:val="28"/>
-                <w:szCs w:val="28"/>
-              </w:rPr>
-              <w:t xml:space="preserve">, </w:t>
-            </w:r>
-            <w:r>
-              <w:rPr>
-                <w:rFonts w:ascii="Times New Roman" w:hAnsi="Times New Roman" w:cs="Times New Roman"/>
-                <w:sz w:val="28"/>
-                <w:szCs w:val="28"/>
-              </w:rPr>
-              <w:t>Girish Vardhan Gavireddy</w:t>
-            </w:r>
-            <w:r>
-              <w:rPr>
-                <w:rFonts w:ascii="Times New Roman" w:hAnsi="Times New Roman" w:cs="Times New Roman"/>
-                <w:sz w:val="28"/>
-                <w:szCs w:val="28"/>
-              </w:rPr>
-              <w:t xml:space="preserve">, </w:t>
-            </w:r>
-            <w:r>
-              <w:rPr>
-                <w:rFonts w:ascii="Times New Roman" w:hAnsi="Times New Roman" w:cs="Times New Roman"/>
-                <w:sz w:val="28"/>
-                <w:szCs w:val="28"/>
-              </w:rPr>
-              <w:t>Prathyusha Reddy</w:t>
-            </w:r>
-          </w:p>
-        </w:tc>
-        <w:tc>
-          <w:tcPr>
-            <w:tcW w:w="6840" w:type="dxa"/>
-          </w:tcPr>
-          <w:p>
-            <w:pPr>
-              <w:rPr>
-                <w:rFonts w:ascii="Times New Roman" w:hAnsi="Times New Roman" w:cs="Times New Roman"/>
-                <w:sz w:val="28"/>
-                <w:szCs w:val="28"/>
-              </w:rPr>
-            </w:pPr>
-            <w:r>
-              <w:rPr>
-                <w:rFonts w:ascii="Times New Roman" w:hAnsi="Times New Roman" w:cs="Times New Roman"/>
-                <w:sz w:val="28"/>
-                <w:szCs w:val="28"/>
-              </w:rPr>
-              <w:t>Deciding Project Ideas</w:t>
-            </w:r>
-            <w:r>
-              <w:rPr>
-                <w:rFonts w:ascii="Times New Roman" w:hAnsi="Times New Roman" w:cs="Times New Roman"/>
-                <w:sz w:val="28"/>
-                <w:szCs w:val="28"/>
-              </w:rPr>
-              <w:t xml:space="preserve"> and </w:t>
-            </w:r>
-            <w:r>
-              <w:rPr>
-                <w:rFonts w:ascii="Times New Roman" w:hAnsi="Times New Roman" w:cs="Times New Roman"/>
-                <w:sz w:val="28"/>
-                <w:szCs w:val="28"/>
-              </w:rPr>
-              <w:t>Setting up Github</w:t>
-            </w:r>
-          </w:p>
-        </w:tc>
-      </w:tr>
-      <w:tr>
-        <w:tc>
-          <w:tcPr>
-            <w:tcW w:w="895" w:type="dxa"/>
-          </w:tcPr>
-          <w:p>
-            <w:pPr>
-              <w:rPr>
-                <w:rFonts w:ascii="Times New Roman" w:hAnsi="Times New Roman" w:cs="Times New Roman"/>
-                <w:sz w:val="28"/>
-                <w:szCs w:val="28"/>
-              </w:rPr>
-            </w:pPr>
-            <w:r>
-              <w:rPr>
-                <w:rFonts w:ascii="Times New Roman" w:hAnsi="Times New Roman" w:cs="Times New Roman"/>
-                <w:sz w:val="28"/>
-                <w:szCs w:val="28"/>
-              </w:rPr>
-              <w:t>5</w:t>
-            </w:r>
-            <w:r>
-              <w:rPr>
-                <w:rFonts w:ascii="Times New Roman" w:hAnsi="Times New Roman" w:cs="Times New Roman"/>
-                <w:sz w:val="28"/>
-                <w:szCs w:val="28"/>
-              </w:rPr>
-              <w:t>.</w:t>
-            </w:r>
-          </w:p>
-        </w:tc>
-        <w:tc>
-          <w:tcPr>
-            <w:tcW w:w="2160" w:type="dxa"/>
-          </w:tcPr>
-          <w:p>
-            <w:pPr>
-              <w:rPr>
-                <w:rFonts w:ascii="Times New Roman" w:hAnsi="Times New Roman" w:cs="Times New Roman"/>
-                <w:sz w:val="28"/>
-                <w:szCs w:val="28"/>
-              </w:rPr>
-            </w:pPr>
-            <w:r>
-              <w:rPr>
-                <w:rFonts w:ascii="Times New Roman" w:hAnsi="Times New Roman" w:cs="Times New Roman"/>
-                <w:sz w:val="28"/>
-                <w:szCs w:val="28"/>
-              </w:rPr>
-              <w:t>Everyone Present</w:t>
-            </w:r>
-          </w:p>
-        </w:tc>
-        <w:tc>
-          <w:tcPr>
-            <w:tcW w:w="6840" w:type="dxa"/>
-          </w:tcPr>
-          <w:p>
-            <w:pPr>
-              <w:rPr>
-                <w:rFonts w:ascii="Times New Roman" w:hAnsi="Times New Roman" w:cs="Times New Roman"/>
-                <w:sz w:val="28"/>
-                <w:szCs w:val="28"/>
-              </w:rPr>
-            </w:pPr>
-            <w:r>
-              <w:rPr>
-                <w:rFonts w:ascii="Times New Roman" w:hAnsi="Times New Roman" w:cs="Times New Roman"/>
-                <w:sz w:val="28"/>
-                <w:szCs w:val="28"/>
-              </w:rPr>
-              <w:t>Discussing about the Delivery1 and Project details.</w:t>
-            </w:r>
-          </w:p>
-        </w:tc>
-      </w:tr>
-      <w:tr>
-        <w:tc>
-          <w:tcPr>
-            <w:tcW w:w="895" w:type="dxa"/>
-          </w:tcPr>
-          <w:p>
-            <w:pPr>
-              <w:rPr>
-                <w:rFonts w:ascii="Times New Roman" w:hAnsi="Times New Roman" w:cs="Times New Roman"/>
-                <w:b/>
-                <w:bCs/>
-                <w:sz w:val="28"/>
-                <w:szCs w:val="28"/>
-              </w:rPr>
-            </w:pPr>
-          </w:p>
-        </w:tc>
-        <w:tc>
-          <w:tcPr>
-            <w:tcW w:w="2160" w:type="dxa"/>
-          </w:tcPr>
-          <w:p>
-            <w:pPr>
-              <w:rPr>
-                <w:rFonts w:ascii="Times New Roman" w:hAnsi="Times New Roman" w:cs="Times New Roman"/>
-                <w:b/>
-                <w:bCs/>
-                <w:sz w:val="28"/>
-                <w:szCs w:val="28"/>
-              </w:rPr>
-            </w:pPr>
-          </w:p>
-        </w:tc>
-        <w:tc>
-          <w:tcPr>
-            <w:tcW w:w="6840" w:type="dxa"/>
-          </w:tcPr>
-          <w:p>
-            <w:pPr>
-              <w:rPr>
-                <w:rFonts w:ascii="Times New Roman" w:hAnsi="Times New Roman" w:cs="Times New Roman"/>
-                <w:b/>
-                <w:bCs/>
-                <w:sz w:val="28"/>
-                <w:szCs w:val="28"/>
-              </w:rPr>
-            </w:pPr>
-          </w:p>
-        </w:tc>
-      </w:tr>
-      <w:tr>
-        <w:tc>
-          <w:tcPr>
-            <w:tcW w:w="895" w:type="dxa"/>
-          </w:tcPr>
-          <w:p>
-            <w:pPr>
-              <w:rPr>
-                <w:rFonts w:ascii="Times New Roman" w:hAnsi="Times New Roman" w:cs="Times New Roman"/>
-                <w:b/>
-                <w:bCs/>
-                <w:sz w:val="28"/>
-                <w:szCs w:val="28"/>
-              </w:rPr>
-            </w:pPr>
-          </w:p>
-        </w:tc>
-        <w:tc>
-          <w:tcPr>
-            <w:tcW w:w="2160" w:type="dxa"/>
-          </w:tcPr>
-          <w:p>
-            <w:pPr>
-              <w:rPr>
-                <w:rFonts w:ascii="Times New Roman" w:hAnsi="Times New Roman" w:cs="Times New Roman"/>
-                <w:b/>
-                <w:bCs/>
-                <w:sz w:val="28"/>
-                <w:szCs w:val="28"/>
-              </w:rPr>
-            </w:pPr>
-          </w:p>
-        </w:tc>
-        <w:tc>
-          <w:tcPr>
-            <w:tcW w:w="6840" w:type="dxa"/>
-          </w:tcPr>
-          <w:p>
-            <w:pPr>
-              <w:rPr>
-                <w:rFonts w:ascii="Times New Roman" w:hAnsi="Times New Roman" w:cs="Times New Roman"/>
-                <w:b/>
-                <w:bCs/>
-                <w:sz w:val="28"/>
-                <w:szCs w:val="28"/>
-              </w:rPr>
-            </w:pPr>
-          </w:p>
-        </w:tc>
-      </w:tr>
-      <w:tr>
-        <w:tc>
-          <w:tcPr>
-            <w:tcW w:w="895" w:type="dxa"/>
-          </w:tcPr>
-          <w:p>
-            <w:pPr>
-              <w:rPr>
-                <w:rFonts w:ascii="Times New Roman" w:hAnsi="Times New Roman" w:cs="Times New Roman"/>
-                <w:b/>
-                <w:bCs/>
-                <w:sz w:val="28"/>
-                <w:szCs w:val="28"/>
-              </w:rPr>
-            </w:pPr>
-          </w:p>
-        </w:tc>
-        <w:tc>
-          <w:tcPr>
-            <w:tcW w:w="2160" w:type="dxa"/>
-          </w:tcPr>
-          <w:p>
-            <w:pPr>
-              <w:rPr>
-                <w:rFonts w:ascii="Times New Roman" w:hAnsi="Times New Roman" w:cs="Times New Roman"/>
-                <w:b/>
-                <w:bCs/>
-                <w:sz w:val="28"/>
-                <w:szCs w:val="28"/>
-              </w:rPr>
-            </w:pPr>
-          </w:p>
-        </w:tc>
-        <w:tc>
-          <w:tcPr>
-            <w:tcW w:w="6840" w:type="dxa"/>
-          </w:tcPr>
-          <w:p>
-            <w:pPr>
-              <w:rPr>
-                <w:rFonts w:ascii="Times New Roman" w:hAnsi="Times New Roman" w:cs="Times New Roman"/>
-                <w:b/>
-                <w:bCs/>
-                <w:sz w:val="28"/>
-                <w:szCs w:val="28"/>
-              </w:rPr>
-            </w:pPr>
+                <w:color w:val="202124"/>
+              </w:rPr>
+              <w:t>requirements.</w:t>
+            </w:r>
+          </w:p>
+        </w:tc>
+      </w:tr>
+      <w:tr>
+        <w:tc>
+          <w:tcPr>
+            <w:tcW w:w="895" w:type="dxa"/>
+          </w:tcPr>
+          <w:p>
+            <w:pPr>
+              <w:rPr>
+                <w:rFonts w:ascii="Times New Roman" w:hAnsi="Times New Roman" w:cs="Times New Roman"/>
+                <w:b/>
+                <w:bCs/>
+                <w:sz w:val="28"/>
+                <w:szCs w:val="28"/>
+              </w:rPr>
+            </w:pPr>
+            <w:r>
+              <w:rPr>
+                <w:rFonts w:ascii="Times New Roman" w:hAnsi="Times New Roman" w:cs="Times New Roman"/>
+                <w:b/>
+                <w:bCs/>
+                <w:sz w:val="28"/>
+                <w:szCs w:val="28"/>
+              </w:rPr>
+              <w:t>8.</w:t>
+            </w:r>
+          </w:p>
+        </w:tc>
+        <w:tc>
+          <w:tcPr>
+            <w:tcW w:w="2160" w:type="dxa"/>
+          </w:tcPr>
+          <w:p>
+            <w:pPr>
+              <w:rPr>
+                <w:rFonts w:ascii="Times New Roman" w:hAnsi="Times New Roman" w:cs="Times New Roman"/>
+                <w:sz w:val="28"/>
+                <w:szCs w:val="28"/>
+              </w:rPr>
+            </w:pPr>
+            <w:r>
+              <w:rPr>
+                <w:rFonts w:ascii="Times New Roman" w:hAnsi="Times New Roman" w:cs="Times New Roman"/>
+                <w:sz w:val="28"/>
+                <w:szCs w:val="28"/>
+              </w:rPr>
+              <w:t>Raheem Ali, Girish, Innamuri</w:t>
+            </w:r>
+          </w:p>
+        </w:tc>
+        <w:tc>
+          <w:tcPr>
+            <w:tcW w:w="6840" w:type="dxa"/>
+          </w:tcPr>
+          <w:p>
+            <w:pPr>
+              <w:rPr>
+                <w:rFonts w:ascii="Times New Roman" w:hAnsi="Times New Roman" w:cs="Times New Roman"/>
+                <w:sz w:val="28"/>
+                <w:szCs w:val="28"/>
+              </w:rPr>
+            </w:pPr>
+            <w:r>
+              <w:rPr>
+                <w:rFonts w:ascii="Times New Roman" w:hAnsi="Times New Roman" w:cs="Times New Roman"/>
+                <w:sz w:val="28"/>
+                <w:szCs w:val="28"/>
+              </w:rPr>
+              <w:t>Project Designing implementation Start. And Groups Planning.</w:t>
+            </w:r>
           </w:p>
         </w:tc>
       </w:tr>
@@ -3197,6 +3255,20 @@
     <w:basedOn w:val="DefaultParagraphFont"/>
     <w:rsid w:val="000F2CB9"/>
   </w:style>
+  <w:style w:type="paragraph" w:customStyle="1" w:styleId="trt0xe">
+    <w:name w:val="trt0xe"/>
+    <w:basedOn w:val="Normal"/>
+    <w:rsid w:val="0023003C"/>
+    <w:pPr>
+      <w:spacing w:before="100" w:beforeAutospacing="1" w:after="100" w:afterAutospacing="1" w:line="240" w:lineRule="auto"/>
+    </w:pPr>
+    <w:rPr>
+      <w:rFonts w:ascii="Times New Roman" w:eastAsia="Times New Roman" w:hAnsi="Times New Roman" w:cs="Times New Roman"/>
+      <w:sz w:val="24"/>
+      <w:szCs w:val="24"/>
+      <w:lang w:val="en-IN" w:eastAsia="en-GB"/>
+    </w:rPr>
+  </w:style>
 </w:styles>
 </file>
 

</xml_diff>